<commit_message>
my content in report
</commit_message>
<xml_diff>
--- a/CMPE 275 Project.docx
+++ b/CMPE 275 Project.docx
@@ -62,8 +62,13 @@
       </w:r>
     </w:p>
     <w:p>
-      <w:r>
-        <w:t>Ashutosh Singh</w:t>
+      <w:proofErr w:type="spellStart"/>
+      <w:r>
+        <w:t>Ashutosh</w:t>
+      </w:r>
+      <w:proofErr w:type="spellEnd"/>
+      <w:r>
+        <w:t xml:space="preserve"> Singh</w:t>
       </w:r>
     </w:p>
     <w:p>
@@ -72,9 +77,19 @@
       </w:r>
     </w:p>
     <w:p>
-      <w:r>
-        <w:t>Shruti Padmanabhan</w:t>
-      </w:r>
+      <w:proofErr w:type="spellStart"/>
+      <w:r>
+        <w:t>Shruti</w:t>
+      </w:r>
+      <w:proofErr w:type="spellEnd"/>
+      <w:r>
+        <w:t xml:space="preserve"> </w:t>
+      </w:r>
+      <w:proofErr w:type="spellStart"/>
+      <w:r>
+        <w:t>Padmanabhan</w:t>
+      </w:r>
+      <w:proofErr w:type="spellEnd"/>
     </w:p>
     <w:p/>
     <w:p/>
@@ -223,8 +238,17 @@
                 <w:rFonts w:ascii="Times New Roman" w:hAnsi="Times New Roman" w:cs="Times New Roman"/>
                 <w:sz w:val="24"/>
               </w:rPr>
-              <w:t>Netty, Google Protobuffer</w:t>
+              <w:t xml:space="preserve">Netty, Google </w:t>
             </w:r>
+            <w:proofErr w:type="spellStart"/>
+            <w:r>
+              <w:rPr>
+                <w:rFonts w:ascii="Times New Roman" w:hAnsi="Times New Roman" w:cs="Times New Roman"/>
+                <w:sz w:val="24"/>
+              </w:rPr>
+              <w:t>Protobuffer</w:t>
+            </w:r>
+            <w:proofErr w:type="spellEnd"/>
           </w:p>
         </w:tc>
       </w:tr>
@@ -265,6 +289,7 @@
                 <w:sz w:val="24"/>
               </w:rPr>
             </w:pPr>
+            <w:proofErr w:type="spellStart"/>
             <w:r>
               <w:rPr>
                 <w:rFonts w:ascii="Times New Roman" w:hAnsi="Times New Roman" w:cs="Times New Roman"/>
@@ -272,6 +297,7 @@
               </w:rPr>
               <w:t>Redis</w:t>
             </w:r>
+            <w:proofErr w:type="spellEnd"/>
           </w:p>
         </w:tc>
       </w:tr>
@@ -348,8 +374,13 @@
       <w:pPr>
         <w:ind w:left="360"/>
       </w:pPr>
-      <w:r>
-        <w:t>Client : Responsible for sending read and write requests</w:t>
+      <w:proofErr w:type="gramStart"/>
+      <w:r>
+        <w:t>Client :</w:t>
+      </w:r>
+      <w:proofErr w:type="gramEnd"/>
+      <w:r>
+        <w:t xml:space="preserve"> Responsible for sending read and write requests</w:t>
       </w:r>
     </w:p>
     <w:p>
@@ -491,7 +522,15 @@
         <w:pStyle w:val="ListParagraph"/>
       </w:pPr>
       <w:r>
-        <w:t>The first step involves client chunking the file and storing it in an in-memory Array List. This arrayList is then converted into Command Request messages which are then passed to an executor service which spawns as many threads as the OS allows and writes these messages to the channel to be sent to the leader.</w:t>
+        <w:t xml:space="preserve">The first step involves client chunking the file and storing it in an in-memory Array List. This </w:t>
+      </w:r>
+      <w:proofErr w:type="spellStart"/>
+      <w:r>
+        <w:t>arrayList</w:t>
+      </w:r>
+      <w:proofErr w:type="spellEnd"/>
+      <w:r>
+        <w:t xml:space="preserve"> is then converted into Command Request messages which are then passed to an executor service which spawns as many threads as the OS allows and writes these messages to the channel to be sent to the leader.</w:t>
       </w:r>
     </w:p>
     <w:p>
@@ -525,7 +564,23 @@
         <w:ind w:left="720"/>
       </w:pPr>
       <w:r>
-        <w:t>Client sends a read request to leader requesting a particular file by name. Leader replies back with the file chunks and client sorts these chunks and assembles them to a file.</w:t>
+        <w:t xml:space="preserve">Client sends a read request to leader requesting a </w:t>
+      </w:r>
+      <w:proofErr w:type="gramStart"/>
+      <w:r>
+        <w:t>particular file</w:t>
+      </w:r>
+      <w:proofErr w:type="gramEnd"/>
+      <w:r>
+        <w:t xml:space="preserve"> by name. Leader </w:t>
+      </w:r>
+      <w:proofErr w:type="gramStart"/>
+      <w:r>
+        <w:t>replies back</w:t>
+      </w:r>
+      <w:proofErr w:type="gramEnd"/>
+      <w:r>
+        <w:t xml:space="preserve"> with the file chunks and client sorts these chunks and assembles them to a file.</w:t>
       </w:r>
     </w:p>
     <w:p>
@@ -551,7 +606,23 @@
         <w:ind w:left="720"/>
       </w:pPr>
       <w:r>
-        <w:t>Client send  a requestAllFilesNames request to cluster to get a list of all files stored on the cluster.</w:t>
+        <w:t xml:space="preserve">Client </w:t>
+      </w:r>
+      <w:proofErr w:type="gramStart"/>
+      <w:r>
+        <w:t>send  a</w:t>
+      </w:r>
+      <w:proofErr w:type="gramEnd"/>
+      <w:r>
+        <w:t xml:space="preserve"> </w:t>
+      </w:r>
+      <w:proofErr w:type="spellStart"/>
+      <w:r>
+        <w:t>requestAllFilesNames</w:t>
+      </w:r>
+      <w:proofErr w:type="spellEnd"/>
+      <w:r>
+        <w:t xml:space="preserve"> request to cluster to get a list of all files stored on the cluster.</w:t>
       </w:r>
     </w:p>
     <w:p>
@@ -576,6 +647,7 @@
           <w:ilvl w:val="0"/>
           <w:numId w:val="1"/>
         </w:numPr>
+        <w:jc w:val="both"/>
         <w:rPr>
           <w:b/>
         </w:rPr>
@@ -590,236 +662,441 @@
     <w:p>
       <w:pPr>
         <w:ind w:left="360"/>
+        <w:jc w:val="both"/>
+      </w:pPr>
+      <w:r>
+        <w:t>Cold Start:</w:t>
+      </w:r>
+    </w:p>
+    <w:p>
+      <w:pPr>
+        <w:ind w:left="360"/>
+        <w:jc w:val="both"/>
+      </w:pPr>
+      <w:r>
+        <w:t>When there is only one node in the cluster, then it becomes the leader. When another node joins this cluster, it starts receiving heartbeat from the leader. When the leader goes down in this case there is a reelection and new node becomes the leader.</w:t>
+      </w:r>
+    </w:p>
+    <w:p>
+      <w:pPr>
+        <w:ind w:left="360"/>
+        <w:jc w:val="both"/>
+      </w:pPr>
+    </w:p>
+    <w:p>
+      <w:pPr>
+        <w:ind w:left="360"/>
+        <w:jc w:val="both"/>
+      </w:pPr>
+      <w:r>
+        <w:t>All nodes start at once:</w:t>
+      </w:r>
+    </w:p>
+    <w:p>
+      <w:pPr>
+        <w:ind w:left="360"/>
+        <w:jc w:val="both"/>
+      </w:pPr>
+      <w:r>
+        <w:t>When all the nodes start at once, they first get connected to each other and then election takes place. When another node joins this cluster, it starts receiving heartbeat from the leader. When the leader goes down in this there is a reelection and new node becomes the leader.</w:t>
+      </w:r>
+    </w:p>
+    <w:p>
+      <w:pPr>
+        <w:ind w:left="360"/>
+        <w:jc w:val="both"/>
+      </w:pPr>
+    </w:p>
+    <w:p>
+      <w:pPr>
+        <w:ind w:left="360"/>
+        <w:jc w:val="both"/>
+      </w:pPr>
+      <w:r>
+        <w:t>Two nodes turn Candidates altogether:</w:t>
+      </w:r>
+    </w:p>
+    <w:p>
+      <w:pPr>
+        <w:ind w:left="360"/>
+        <w:jc w:val="both"/>
+      </w:pPr>
+      <w:r>
+        <w:t xml:space="preserve">In this case the node whose timer times out causes the second node to become follower and cast the vote for him. If one node is at lower </w:t>
+      </w:r>
+      <w:proofErr w:type="gramStart"/>
+      <w:r>
+        <w:t>term</w:t>
+      </w:r>
+      <w:proofErr w:type="gramEnd"/>
+      <w:r>
+        <w:t xml:space="preserve"> then the other then it becomes the follower and casts vote.</w:t>
+      </w:r>
+    </w:p>
+    <w:p>
+      <w:pPr>
+        <w:ind w:left="360"/>
+        <w:jc w:val="both"/>
+      </w:pPr>
+    </w:p>
+    <w:p>
+      <w:pPr>
+        <w:ind w:left="360"/>
+        <w:jc w:val="both"/>
+      </w:pPr>
+      <w:r>
+        <w:t>Vote request to Leader:</w:t>
+      </w:r>
+    </w:p>
+    <w:p>
+      <w:pPr>
+        <w:ind w:left="360"/>
+        <w:jc w:val="both"/>
+      </w:pPr>
+      <w:r>
+        <w:t>When a node asks for a vote from the leader, the leader provides his response of him being alive and turns the candidate back to follower state. This happens even when the new node joins the cluster for the first time with and active leader. But if the leader is at a lower term then the candidate then it becomes the follower.</w:t>
+      </w:r>
+    </w:p>
+    <w:p>
+      <w:pPr>
+        <w:ind w:left="360"/>
+        <w:jc w:val="both"/>
+      </w:pPr>
+    </w:p>
+    <w:p>
+      <w:pPr>
+        <w:ind w:left="360"/>
+        <w:jc w:val="both"/>
+      </w:pPr>
+      <w:r>
+        <w:t>Leader heartbeats + follower heartbeats</w:t>
+      </w:r>
+    </w:p>
+    <w:p>
+      <w:pPr>
+        <w:ind w:left="360"/>
+        <w:jc w:val="both"/>
+      </w:pPr>
+      <w:r>
+        <w:t>Both Leader and followers send heartbeats to each other. Getting heartbeat from leader, causes follower’s timer to reset and thus preventing reelections. Getting heartbeats from followers, prevents them from being deleted from the cluster and causes resetting of their timer</w:t>
+      </w:r>
+    </w:p>
+    <w:p>
+      <w:pPr>
+        <w:ind w:left="360"/>
+        <w:jc w:val="both"/>
+      </w:pPr>
+    </w:p>
+    <w:p>
+      <w:pPr>
+        <w:ind w:left="360"/>
+        <w:jc w:val="both"/>
+      </w:pPr>
+      <w:r>
+        <w:t>Dynamic Node addition</w:t>
+      </w:r>
+    </w:p>
+    <w:p>
+      <w:pPr>
+        <w:ind w:left="360"/>
+        <w:jc w:val="both"/>
+      </w:pPr>
+      <w:r>
+        <w:t xml:space="preserve">As soon </w:t>
+      </w:r>
+      <w:proofErr w:type="gramStart"/>
+      <w:r>
+        <w:t>as  a</w:t>
+      </w:r>
+      <w:proofErr w:type="gramEnd"/>
+      <w:r>
+        <w:t xml:space="preserve"> node boots up, it is automatically added to the cluster and connected to all the nodes in that cluster. If a leader is present, it starts getting heartbeats from the leader. If the leader is not present an election takes place.</w:t>
+      </w:r>
+    </w:p>
+    <w:p>
+      <w:pPr>
+        <w:ind w:left="360"/>
+        <w:jc w:val="both"/>
+      </w:pPr>
+    </w:p>
+    <w:p>
+      <w:pPr>
+        <w:ind w:left="360"/>
+        <w:jc w:val="both"/>
+      </w:pPr>
+    </w:p>
+    <w:p>
+      <w:pPr>
+        <w:ind w:left="360"/>
+        <w:jc w:val="both"/>
+      </w:pPr>
+    </w:p>
+    <w:p>
+      <w:pPr>
+        <w:ind w:left="360"/>
+        <w:jc w:val="both"/>
+      </w:pPr>
+      <w:r>
+        <w:t>Dynamic Node deletion</w:t>
+      </w:r>
+    </w:p>
+    <w:p>
+      <w:pPr>
+        <w:ind w:left="360"/>
+        <w:jc w:val="both"/>
+      </w:pPr>
+      <w:r>
+        <w:t xml:space="preserve">When a node stops receiving heartbeats from any other node for a </w:t>
+      </w:r>
+      <w:proofErr w:type="gramStart"/>
+      <w:r>
+        <w:t>particular timeout</w:t>
+      </w:r>
+      <w:proofErr w:type="gramEnd"/>
+      <w:r>
+        <w:t xml:space="preserve"> period, that node gets deleted from the cluster dynamically.</w:t>
+      </w:r>
+    </w:p>
+    <w:p>
+      <w:pPr>
+        <w:ind w:left="360"/>
+        <w:jc w:val="both"/>
+      </w:pPr>
+    </w:p>
+    <w:p>
+      <w:pPr>
+        <w:ind w:left="360"/>
+        <w:jc w:val="both"/>
+      </w:pPr>
+      <w:r>
+        <w:t>Our approach:</w:t>
+      </w:r>
+    </w:p>
+    <w:p>
+      <w:pPr>
+        <w:ind w:left="360" w:firstLine="360"/>
+        <w:jc w:val="both"/>
+      </w:pPr>
+      <w:r>
+        <w:t xml:space="preserve">To use 3 replicated </w:t>
+      </w:r>
+      <w:proofErr w:type="spellStart"/>
+      <w:r>
+        <w:t>redis</w:t>
+      </w:r>
+      <w:proofErr w:type="spellEnd"/>
+      <w:r>
+        <w:t xml:space="preserve"> servers for node registration, as soon as a server boots up. When a new node is registered, all the nodes become aware of that and try to connect to the new node in a mesh topology. When a node is deleted from </w:t>
+      </w:r>
+      <w:proofErr w:type="spellStart"/>
+      <w:r>
+        <w:t>redis</w:t>
+      </w:r>
+      <w:proofErr w:type="spellEnd"/>
+      <w:r>
+        <w:t xml:space="preserve">, all other nodes become aware of that and they delete its entry from their connection list. </w:t>
+      </w:r>
+    </w:p>
+    <w:p>
+      <w:pPr>
+        <w:ind w:left="360" w:firstLine="360"/>
+        <w:jc w:val="both"/>
+      </w:pPr>
+      <w:r>
+        <w:t xml:space="preserve">Our novel idea of using </w:t>
+      </w:r>
+      <w:proofErr w:type="spellStart"/>
+      <w:r>
+        <w:t>redis</w:t>
+      </w:r>
+      <w:proofErr w:type="spellEnd"/>
+      <w:r>
+        <w:t xml:space="preserve"> for node discovery was accepted by the class for getting the details of their next cluster Id in a ring topology</w:t>
+      </w:r>
+    </w:p>
+    <w:p>
+      <w:pPr>
+        <w:ind w:left="360" w:firstLine="360"/>
+        <w:jc w:val="both"/>
+      </w:pPr>
+    </w:p>
+    <w:p>
+      <w:pPr>
+        <w:ind w:left="360"/>
+        <w:jc w:val="both"/>
+      </w:pPr>
+      <w:r>
+        <w:t>Difficulties faced:</w:t>
+      </w:r>
+    </w:p>
+    <w:p>
+      <w:pPr>
+        <w:pStyle w:val="ListParagraph"/>
+        <w:numPr>
+          <w:ilvl w:val="0"/>
+          <w:numId w:val="5"/>
+        </w:numPr>
+        <w:jc w:val="both"/>
+      </w:pPr>
+      <w:r>
+        <w:t xml:space="preserve">Whole of the semester time, seemed to be wasted, trying to debug raft algorithm when the problem was with the machine’s firewall causing the raft implementation to fail constantly. After turning off the firewall, </w:t>
+      </w:r>
+      <w:proofErr w:type="gramStart"/>
+      <w:r>
+        <w:t>all of</w:t>
+      </w:r>
+      <w:proofErr w:type="gramEnd"/>
+      <w:r>
+        <w:t xml:space="preserve"> the raft implementation worked swiftly as expected.</w:t>
+      </w:r>
+    </w:p>
+    <w:p>
+      <w:pPr>
+        <w:pStyle w:val="ListParagraph"/>
+        <w:numPr>
+          <w:ilvl w:val="0"/>
+          <w:numId w:val="5"/>
+        </w:numPr>
+        <w:jc w:val="both"/>
+      </w:pPr>
+      <w:r>
+        <w:t xml:space="preserve">To make </w:t>
+      </w:r>
+      <w:proofErr w:type="spellStart"/>
+      <w:r>
+        <w:t>redis</w:t>
+      </w:r>
+      <w:proofErr w:type="spellEnd"/>
+      <w:r>
+        <w:t xml:space="preserve"> server accessible by other hosts from different machines, its configuration file needed to be changed. </w:t>
+      </w:r>
+    </w:p>
+    <w:p>
+      <w:pPr>
+        <w:pStyle w:val="ListParagraph"/>
+        <w:numPr>
+          <w:ilvl w:val="0"/>
+          <w:numId w:val="5"/>
+        </w:numPr>
+        <w:jc w:val="both"/>
+      </w:pPr>
+      <w:r>
+        <w:t xml:space="preserve">Sometimes the host was unable to connect to </w:t>
+      </w:r>
+      <w:proofErr w:type="spellStart"/>
+      <w:r>
+        <w:t>redis</w:t>
+      </w:r>
+      <w:proofErr w:type="spellEnd"/>
+      <w:r>
+        <w:t xml:space="preserve"> and the server used to crash constantly without us figuring out the reason why. </w:t>
+      </w:r>
+      <w:proofErr w:type="gramStart"/>
+      <w:r>
+        <w:t>So</w:t>
+      </w:r>
+      <w:proofErr w:type="gramEnd"/>
+      <w:r>
+        <w:t xml:space="preserve"> we created a </w:t>
+      </w:r>
+      <w:proofErr w:type="spellStart"/>
+      <w:r>
+        <w:t>PingRedis</w:t>
+      </w:r>
+      <w:proofErr w:type="spellEnd"/>
+      <w:r>
+        <w:t xml:space="preserve"> class which will test </w:t>
+      </w:r>
+      <w:proofErr w:type="spellStart"/>
+      <w:r>
+        <w:t>redis</w:t>
+      </w:r>
+      <w:proofErr w:type="spellEnd"/>
+      <w:r>
+        <w:t xml:space="preserve"> connections for all the servers beforehand, eliminating the of pain restarting the servers and assuming that </w:t>
+      </w:r>
+      <w:proofErr w:type="spellStart"/>
+      <w:r>
+        <w:t>redis</w:t>
+      </w:r>
+      <w:proofErr w:type="spellEnd"/>
+      <w:r>
+        <w:t xml:space="preserve"> connection will be successful the next time</w:t>
+      </w:r>
+    </w:p>
+    <w:p>
+      <w:pPr>
+        <w:ind w:left="360"/>
         <w:rPr>
           <w:lang w:val="en-IN"/>
         </w:rPr>
       </w:pPr>
-      <w:r>
-        <w:t>Leader election is done by means of Raft algorithm.</w:t>
-      </w:r>
-      <w:r>
-        <w:rPr>
-          <w:rFonts w:ascii="Times New Roman" w:eastAsia="Times New Roman" w:hAnsi="Times New Roman" w:cs="Times New Roman"/>
-          <w:color w:val="000000"/>
-          <w:sz w:val="24"/>
-          <w:lang w:val="en-IN" w:eastAsia="en-IN"/>
-        </w:rPr>
-        <w:t xml:space="preserve"> </w:t>
-      </w:r>
-      <w:r>
+    </w:p>
+    <w:p>
+      <w:pPr>
+        <w:ind w:left="360"/>
+        <w:jc w:val="both"/>
+        <w:rPr>
+          <w:b/>
+        </w:rPr>
+      </w:pPr>
+      <w:r>
+        <w:rPr>
+          <w:b/>
+        </w:rPr>
+        <w:t>Work Stealing</w:t>
+      </w:r>
+    </w:p>
+    <w:p>
+      <w:pPr>
+        <w:ind w:left="360"/>
+        <w:jc w:val="both"/>
+      </w:pPr>
+      <w:r>
+        <w:t xml:space="preserve">We observed that, as we are already replicating files chunk by chunk across all the followers, each follower does equal job process write request. But only for the case of a read request it becomes an overhead only for the leader, as we are serving all the read requests to be performed by the leader. So </w:t>
+      </w:r>
+      <w:proofErr w:type="spellStart"/>
+      <w:r>
+        <w:t>inorder</w:t>
+      </w:r>
+      <w:proofErr w:type="spellEnd"/>
+      <w:r>
+        <w:t xml:space="preserve"> to relieve leader from most of the pain </w:t>
+      </w:r>
+      <w:proofErr w:type="gramStart"/>
+      <w:r>
+        <w:t>of  read</w:t>
+      </w:r>
+      <w:proofErr w:type="gramEnd"/>
+      <w:r>
+        <w:t xml:space="preserve"> request, we use work stealing on read requests. Whenever a leader receives a work steal request, it will update its </w:t>
+      </w:r>
+      <w:proofErr w:type="spellStart"/>
+      <w:r>
+        <w:t>stealRequest</w:t>
+      </w:r>
+      <w:proofErr w:type="spellEnd"/>
+      <w:r>
+        <w:t xml:space="preserve"> variable to true, thus ignoring all the steal request further received until that </w:t>
+      </w:r>
+      <w:proofErr w:type="spellStart"/>
+      <w:r>
+        <w:t>stealRequest</w:t>
+      </w:r>
+      <w:proofErr w:type="spellEnd"/>
+      <w:r>
+        <w:t xml:space="preserve"> is served and reset to false. The followers are programmed to issue a steal request after every 7 seconds so that all the nodes would get equal chances to process the read request and only one cluster would not be overwhelmed by that.</w:t>
+      </w:r>
+    </w:p>
+    <w:p>
+      <w:pPr>
+        <w:ind w:left="360"/>
         <w:rPr>
           <w:lang w:val="en-IN"/>
         </w:rPr>
-        <w:t>Raft uses ra</w:t>
-      </w:r>
-      <w:r>
-        <w:rPr>
-          <w:lang w:val="en-IN"/>
-        </w:rPr>
-        <w:t xml:space="preserve">ndomized timers running on all nodes. </w:t>
-      </w:r>
-      <w:r>
-        <w:rPr>
-          <w:lang w:val="en-IN"/>
-        </w:rPr>
-        <w:t xml:space="preserve">The timer of </w:t>
-      </w:r>
-      <w:r>
-        <w:rPr>
-          <w:lang w:val="en-IN"/>
-        </w:rPr>
-        <w:t xml:space="preserve">the </w:t>
-      </w:r>
-      <w:r>
-        <w:rPr>
-          <w:lang w:val="en-IN"/>
-        </w:rPr>
-        <w:t xml:space="preserve">node </w:t>
-      </w:r>
-      <w:r>
-        <w:rPr>
-          <w:lang w:val="en-IN"/>
-        </w:rPr>
-        <w:t xml:space="preserve">which </w:t>
-      </w:r>
-      <w:r>
-        <w:rPr>
-          <w:lang w:val="en-IN"/>
-        </w:rPr>
-        <w:t xml:space="preserve">gets finished first broadcasts the vote request to all other nodes in the cluster and </w:t>
-      </w:r>
-      <w:r>
-        <w:rPr>
-          <w:lang w:val="en-IN"/>
-        </w:rPr>
-        <w:t>they respond depending on their current state</w:t>
-      </w:r>
-      <w:r>
-        <w:rPr>
-          <w:lang w:val="en-IN"/>
-        </w:rPr>
-        <w:t>. The leader gets elected if and only if it receives majority of the votes.</w:t>
-      </w:r>
-    </w:p>
-    <w:p>
-      <w:pPr>
-        <w:ind w:left="360"/>
-        <w:rPr>
-          <w:lang w:val="en-IN"/>
-        </w:rPr>
-      </w:pPr>
-      <w:r>
-        <w:rPr>
-          <w:lang w:val="en-IN"/>
-        </w:rPr>
-        <w:t>First, all the nodes start with the follower state. They wait until all the nodes from the route.conf file are connected in order to start leader election. Once all nodes are connected election timer starts on every node.</w:t>
-      </w:r>
-    </w:p>
-    <w:p>
-      <w:pPr>
-        <w:ind w:left="360"/>
-        <w:rPr>
-          <w:lang w:val="en-IN"/>
-        </w:rPr>
-      </w:pPr>
-      <w:r>
-        <w:rPr>
-          <w:noProof/>
-        </w:rPr>
-        <w:drawing>
-          <wp:inline distT="0" distB="0" distL="0" distR="0" wp14:anchorId="41FE8471" wp14:editId="5C2BAF1A">
-            <wp:extent cx="5943600" cy="333375"/>
-            <wp:effectExtent l="0" t="0" r="0" b="9525"/>
-            <wp:docPr id="1" name="Picture 1"/>
-            <wp:cNvGraphicFramePr>
-              <a:graphicFrameLocks xmlns:a="http://schemas.openxmlformats.org/drawingml/2006/main" noChangeAspect="1"/>
-            </wp:cNvGraphicFramePr>
-            <a:graphic xmlns:a="http://schemas.openxmlformats.org/drawingml/2006/main">
-              <a:graphicData uri="http://schemas.openxmlformats.org/drawingml/2006/picture">
-                <pic:pic xmlns:pic="http://schemas.openxmlformats.org/drawingml/2006/picture">
-                  <pic:nvPicPr>
-                    <pic:cNvPr id="1" name=""/>
-                    <pic:cNvPicPr/>
-                  </pic:nvPicPr>
-                  <pic:blipFill>
-                    <a:blip r:embed="rId5"/>
-                    <a:stretch>
-                      <a:fillRect/>
-                    </a:stretch>
-                  </pic:blipFill>
-                  <pic:spPr>
-                    <a:xfrm>
-                      <a:off x="0" y="0"/>
-                      <a:ext cx="5943600" cy="333375"/>
-                    </a:xfrm>
-                    <a:prstGeom prst="rect">
-                      <a:avLst/>
-                    </a:prstGeom>
-                  </pic:spPr>
-                </pic:pic>
-              </a:graphicData>
-            </a:graphic>
-          </wp:inline>
-        </w:drawing>
-      </w:r>
-    </w:p>
-    <w:p>
-      <w:pPr>
-        <w:ind w:left="360"/>
-        <w:rPr>
-          <w:lang w:val="en-IN"/>
-        </w:rPr>
-      </w:pPr>
-      <w:r>
-        <w:rPr>
-          <w:lang w:val="en-IN"/>
-        </w:rPr>
-        <w:t>The first node whose timer times out starts the election by incrementing its term number.</w:t>
-      </w:r>
-    </w:p>
-    <w:p>
-      <w:pPr>
-        <w:ind w:left="360"/>
-        <w:rPr>
-          <w:lang w:val="en-IN"/>
-        </w:rPr>
-      </w:pPr>
-      <w:r>
-        <w:rPr>
-          <w:noProof/>
-        </w:rPr>
-        <w:drawing>
-          <wp:inline distT="0" distB="0" distL="0" distR="0" wp14:anchorId="12E9604D" wp14:editId="1E201403">
-            <wp:extent cx="5943600" cy="2410460"/>
-            <wp:effectExtent l="0" t="0" r="0" b="8890"/>
-            <wp:docPr id="2" name="Picture 2"/>
-            <wp:cNvGraphicFramePr>
-              <a:graphicFrameLocks xmlns:a="http://schemas.openxmlformats.org/drawingml/2006/main" noChangeAspect="1"/>
-            </wp:cNvGraphicFramePr>
-            <a:graphic xmlns:a="http://schemas.openxmlformats.org/drawingml/2006/main">
-              <a:graphicData uri="http://schemas.openxmlformats.org/drawingml/2006/picture">
-                <pic:pic xmlns:pic="http://schemas.openxmlformats.org/drawingml/2006/picture">
-                  <pic:nvPicPr>
-                    <pic:cNvPr id="1" name=""/>
-                    <pic:cNvPicPr/>
-                  </pic:nvPicPr>
-                  <pic:blipFill>
-                    <a:blip r:embed="rId6"/>
-                    <a:stretch>
-                      <a:fillRect/>
-                    </a:stretch>
-                  </pic:blipFill>
-                  <pic:spPr>
-                    <a:xfrm>
-                      <a:off x="0" y="0"/>
-                      <a:ext cx="5943600" cy="2410460"/>
-                    </a:xfrm>
-                    <a:prstGeom prst="rect">
-                      <a:avLst/>
-                    </a:prstGeom>
-                  </pic:spPr>
-                </pic:pic>
-              </a:graphicData>
-            </a:graphic>
-          </wp:inline>
-        </w:drawing>
-      </w:r>
-    </w:p>
-    <w:p>
-      <w:pPr>
-        <w:ind w:left="360"/>
-        <w:rPr>
-          <w:lang w:val="en-IN"/>
-        </w:rPr>
-      </w:pPr>
-      <w:r>
-        <w:rPr>
-          <w:lang w:val="en-IN"/>
-        </w:rPr>
-        <w:t>If the vote goes to a Follower, follower gives vote. If the vote is sent to Candidate, their timeout time is compared. If the timeout time is less than the candidate, candidate casts his vote. If the vote request is received by the leader, he sends heartbeat to the candidate turning it into a Follower.</w:t>
-      </w:r>
-    </w:p>
-    <w:p>
-      <w:pPr>
-        <w:ind w:left="360"/>
-        <w:rPr>
-          <w:lang w:val="en-IN"/>
-        </w:rPr>
-      </w:pPr>
-      <w:r>
-        <w:rPr>
-          <w:lang w:val="en-IN"/>
-        </w:rPr>
-        <w:t xml:space="preserve">If somehow Leader dies, re-elections occur and new leader gets elected </w:t>
-      </w:r>
-    </w:p>
-    <w:p>
-      <w:pPr>
-        <w:ind w:left="360"/>
-        <w:rPr>
-          <w:lang w:val="en-IN"/>
-        </w:rPr>
-      </w:pPr>
+      </w:pPr>
+      <w:bookmarkStart w:id="0" w:name="_GoBack"/>
+      <w:bookmarkEnd w:id="0"/>
     </w:p>
     <w:p>
       <w:pPr>
@@ -836,6 +1113,7 @@
         <w:rPr>
           <w:b/>
         </w:rPr>
+        <w:lastRenderedPageBreak/>
         <w:t>Replication</w:t>
       </w:r>
     </w:p>
@@ -844,7 +1122,15 @@
         <w:ind w:left="360"/>
       </w:pPr>
       <w:r>
-        <w:t>We are using W=1 replication as it would be easier implementing work stealing as all nodes would have the data and any node can steal message request from a queue of any other node. We are using Redis nodes at each cluster node to keep track of all chunks.</w:t>
+        <w:t xml:space="preserve">We are using W=1 replication as it would be easier implementing work stealing as all nodes would have the data and any node can steal message request from a queue of any other node. We are using </w:t>
+      </w:r>
+      <w:proofErr w:type="spellStart"/>
+      <w:r>
+        <w:t>Redis</w:t>
+      </w:r>
+      <w:proofErr w:type="spellEnd"/>
+      <w:r>
+        <w:t xml:space="preserve"> nodes at each cluster node to keep track of all chunks.</w:t>
       </w:r>
     </w:p>
     <w:p>
@@ -867,7 +1153,6 @@
         <w:rPr>
           <w:b/>
         </w:rPr>
-        <w:lastRenderedPageBreak/>
         <w:t>Node discovery</w:t>
       </w:r>
     </w:p>
@@ -882,7 +1167,23 @@
         <w:rPr>
           <w:b/>
         </w:rPr>
-        <w:t>For a period of 30 seconds, after the cluster formation is initiated, all nodes broadcast to all other nodes. This allows initial ode discovery and output is written to a route.conf which is  used to form edges between nodes.</w:t>
+        <w:t xml:space="preserve">For a period of 30 seconds, after the cluster formation is initiated, all nodes broadcast to all other nodes. This allows initial ode discovery and output is written to a </w:t>
+      </w:r>
+      <w:proofErr w:type="spellStart"/>
+      <w:proofErr w:type="gramStart"/>
+      <w:r>
+        <w:rPr>
+          <w:b/>
+        </w:rPr>
+        <w:t>route.conf</w:t>
+      </w:r>
+      <w:proofErr w:type="spellEnd"/>
+      <w:proofErr w:type="gramEnd"/>
+      <w:r>
+        <w:rPr>
+          <w:b/>
+        </w:rPr>
+        <w:t xml:space="preserve"> which is  used to form edges between nodes.</w:t>
       </w:r>
     </w:p>
     <w:p>
@@ -939,7 +1240,21 @@
         <w:rPr>
           <w:b/>
         </w:rPr>
-        <w:t xml:space="preserve">Option 0 : </w:t>
+        <w:t xml:space="preserve">Option </w:t>
+      </w:r>
+      <w:proofErr w:type="gramStart"/>
+      <w:r>
+        <w:rPr>
+          <w:b/>
+        </w:rPr>
+        <w:t>0 :</w:t>
+      </w:r>
+      <w:proofErr w:type="gramEnd"/>
+      <w:r>
+        <w:rPr>
+          <w:b/>
+        </w:rPr>
+        <w:t xml:space="preserve"> </w:t>
       </w:r>
       <w:r>
         <w:t>Exit</w:t>
@@ -1033,12 +1348,14 @@
           <w:b/>
         </w:rPr>
       </w:pPr>
+      <w:proofErr w:type="spellStart"/>
       <w:r>
         <w:rPr>
           <w:b/>
         </w:rPr>
         <w:t>Netty</w:t>
       </w:r>
+      <w:proofErr w:type="spellEnd"/>
     </w:p>
     <w:p>
       <w:pPr>
@@ -1051,12 +1368,14 @@
           <w:b/>
         </w:rPr>
       </w:pPr>
+      <w:proofErr w:type="spellStart"/>
       <w:r>
         <w:rPr>
           <w:b/>
         </w:rPr>
         <w:t>Redis</w:t>
       </w:r>
+      <w:proofErr w:type="spellEnd"/>
     </w:p>
     <w:p>
       <w:pPr>
@@ -1069,12 +1388,14 @@
           <w:b/>
         </w:rPr>
       </w:pPr>
+      <w:proofErr w:type="spellStart"/>
       <w:r>
         <w:rPr>
           <w:b/>
         </w:rPr>
         <w:t>ProtoBuff</w:t>
       </w:r>
+      <w:proofErr w:type="spellEnd"/>
     </w:p>
     <w:p>
       <w:pPr>
@@ -1087,11 +1408,19 @@
           <w:b/>
         </w:rPr>
       </w:pPr>
-      <w:r>
-        <w:rPr>
-          <w:b/>
-        </w:rPr>
-        <w:t>Architecure advantages and disadvantages</w:t>
+      <w:proofErr w:type="spellStart"/>
+      <w:r>
+        <w:rPr>
+          <w:b/>
+        </w:rPr>
+        <w:t>Architecure</w:t>
+      </w:r>
+      <w:proofErr w:type="spellEnd"/>
+      <w:r>
+        <w:rPr>
+          <w:b/>
+        </w:rPr>
+        <w:t xml:space="preserve"> advantages and disadvantages</w:t>
       </w:r>
     </w:p>
     <w:p>
@@ -1161,8 +1490,21 @@
           <w:numId w:val="4"/>
         </w:numPr>
       </w:pPr>
-      <w:r>
-        <w:t>Ashutosh Singh: Node discovery, Client API, Write by multithreading, Write to leader by messages, Refactoring, Report creation, Testing, Research</w:t>
+      <w:proofErr w:type="spellStart"/>
+      <w:r>
+        <w:t>Ashutosh</w:t>
+      </w:r>
+      <w:proofErr w:type="spellEnd"/>
+      <w:r>
+        <w:t xml:space="preserve"> Singh: Node discovery, Client API, </w:t>
+      </w:r>
+      <w:proofErr w:type="gramStart"/>
+      <w:r>
+        <w:t>Write</w:t>
+      </w:r>
+      <w:proofErr w:type="gramEnd"/>
+      <w:r>
+        <w:t xml:space="preserve"> by multithreading, Write to leader by messages, Refactoring, Report creation, Testing, Research</w:t>
       </w:r>
     </w:p>
     <w:p>
@@ -1191,8 +1533,21 @@
           <w:numId w:val="4"/>
         </w:numPr>
       </w:pPr>
-      <w:r>
-        <w:t>Shruti Padmanabhan: MySQL adapter, Research, Testing</w:t>
+      <w:proofErr w:type="spellStart"/>
+      <w:r>
+        <w:t>Shruti</w:t>
+      </w:r>
+      <w:proofErr w:type="spellEnd"/>
+      <w:r>
+        <w:t xml:space="preserve"> </w:t>
+      </w:r>
+      <w:proofErr w:type="spellStart"/>
+      <w:r>
+        <w:t>Padmanabhan</w:t>
+      </w:r>
+      <w:proofErr w:type="spellEnd"/>
+      <w:r>
+        <w:t>: MySQL adapter, Research, Testing</w:t>
       </w:r>
     </w:p>
     <w:p/>
@@ -1206,10 +1561,7 @@
     <w:p/>
     <w:p/>
     <w:p/>
-    <w:p>
-      <w:bookmarkStart w:id="0" w:name="_GoBack"/>
-      <w:bookmarkEnd w:id="0"/>
-    </w:p>
+    <w:p/>
     <w:sectPr>
       <w:pgSz w:w="12240" w:h="15840"/>
       <w:pgMar w:top="1440" w:right="1440" w:bottom="1440" w:left="1440" w:header="720" w:footer="720" w:gutter="0"/>
@@ -1578,6 +1930,119 @@
       </w:pPr>
     </w:lvl>
   </w:abstractNum>
+  <w:abstractNum w:abstractNumId="4" w15:restartNumberingAfterBreak="0">
+    <w:nsid w:val="610E2987"/>
+    <w:multiLevelType w:val="hybridMultilevel"/>
+    <w:tmpl w:val="B8D45156"/>
+    <w:lvl w:ilvl="0" w:tplc="04090001">
+      <w:start w:val="1"/>
+      <w:numFmt w:val="bullet"/>
+      <w:lvlText w:val=""/>
+      <w:lvlJc w:val="left"/>
+      <w:pPr>
+        <w:ind w:left="1080" w:hanging="360"/>
+      </w:pPr>
+      <w:rPr>
+        <w:rFonts w:ascii="Symbol" w:hAnsi="Symbol" w:hint="default"/>
+      </w:rPr>
+    </w:lvl>
+    <w:lvl w:ilvl="1" w:tplc="04090003" w:tentative="1">
+      <w:start w:val="1"/>
+      <w:numFmt w:val="bullet"/>
+      <w:lvlText w:val="o"/>
+      <w:lvlJc w:val="left"/>
+      <w:pPr>
+        <w:ind w:left="1800" w:hanging="360"/>
+      </w:pPr>
+      <w:rPr>
+        <w:rFonts w:ascii="Courier New" w:hAnsi="Courier New" w:cs="Courier New" w:hint="default"/>
+      </w:rPr>
+    </w:lvl>
+    <w:lvl w:ilvl="2" w:tplc="04090005" w:tentative="1">
+      <w:start w:val="1"/>
+      <w:numFmt w:val="bullet"/>
+      <w:lvlText w:val=""/>
+      <w:lvlJc w:val="left"/>
+      <w:pPr>
+        <w:ind w:left="2520" w:hanging="360"/>
+      </w:pPr>
+      <w:rPr>
+        <w:rFonts w:ascii="Wingdings" w:hAnsi="Wingdings" w:hint="default"/>
+      </w:rPr>
+    </w:lvl>
+    <w:lvl w:ilvl="3" w:tplc="04090001" w:tentative="1">
+      <w:start w:val="1"/>
+      <w:numFmt w:val="bullet"/>
+      <w:lvlText w:val=""/>
+      <w:lvlJc w:val="left"/>
+      <w:pPr>
+        <w:ind w:left="3240" w:hanging="360"/>
+      </w:pPr>
+      <w:rPr>
+        <w:rFonts w:ascii="Symbol" w:hAnsi="Symbol" w:hint="default"/>
+      </w:rPr>
+    </w:lvl>
+    <w:lvl w:ilvl="4" w:tplc="04090003" w:tentative="1">
+      <w:start w:val="1"/>
+      <w:numFmt w:val="bullet"/>
+      <w:lvlText w:val="o"/>
+      <w:lvlJc w:val="left"/>
+      <w:pPr>
+        <w:ind w:left="3960" w:hanging="360"/>
+      </w:pPr>
+      <w:rPr>
+        <w:rFonts w:ascii="Courier New" w:hAnsi="Courier New" w:cs="Courier New" w:hint="default"/>
+      </w:rPr>
+    </w:lvl>
+    <w:lvl w:ilvl="5" w:tplc="04090005" w:tentative="1">
+      <w:start w:val="1"/>
+      <w:numFmt w:val="bullet"/>
+      <w:lvlText w:val=""/>
+      <w:lvlJc w:val="left"/>
+      <w:pPr>
+        <w:ind w:left="4680" w:hanging="360"/>
+      </w:pPr>
+      <w:rPr>
+        <w:rFonts w:ascii="Wingdings" w:hAnsi="Wingdings" w:hint="default"/>
+      </w:rPr>
+    </w:lvl>
+    <w:lvl w:ilvl="6" w:tplc="04090001" w:tentative="1">
+      <w:start w:val="1"/>
+      <w:numFmt w:val="bullet"/>
+      <w:lvlText w:val=""/>
+      <w:lvlJc w:val="left"/>
+      <w:pPr>
+        <w:ind w:left="5400" w:hanging="360"/>
+      </w:pPr>
+      <w:rPr>
+        <w:rFonts w:ascii="Symbol" w:hAnsi="Symbol" w:hint="default"/>
+      </w:rPr>
+    </w:lvl>
+    <w:lvl w:ilvl="7" w:tplc="04090003" w:tentative="1">
+      <w:start w:val="1"/>
+      <w:numFmt w:val="bullet"/>
+      <w:lvlText w:val="o"/>
+      <w:lvlJc w:val="left"/>
+      <w:pPr>
+        <w:ind w:left="6120" w:hanging="360"/>
+      </w:pPr>
+      <w:rPr>
+        <w:rFonts w:ascii="Courier New" w:hAnsi="Courier New" w:cs="Courier New" w:hint="default"/>
+      </w:rPr>
+    </w:lvl>
+    <w:lvl w:ilvl="8" w:tplc="04090005" w:tentative="1">
+      <w:start w:val="1"/>
+      <w:numFmt w:val="bullet"/>
+      <w:lvlText w:val=""/>
+      <w:lvlJc w:val="left"/>
+      <w:pPr>
+        <w:ind w:left="6840" w:hanging="360"/>
+      </w:pPr>
+      <w:rPr>
+        <w:rFonts w:ascii="Wingdings" w:hAnsi="Wingdings" w:hint="default"/>
+      </w:rPr>
+    </w:lvl>
+  </w:abstractNum>
   <w:num w:numId="1">
     <w:abstractNumId w:val="3"/>
   </w:num>
@@ -1589,6 +2054,9 @@
   </w:num>
   <w:num w:numId="4">
     <w:abstractNumId w:val="0"/>
+  </w:num>
+  <w:num w:numId="5">
+    <w:abstractNumId w:val="4"/>
   </w:num>
 </w:numbering>
 </file>

</xml_diff>